<commit_message>
Avancement rendu + modif minim code
</commit_message>
<xml_diff>
--- a/SAE23/Rendus/Procédure SAE309.docx
+++ b/SAE23/Rendus/Procédure SAE309.docx
@@ -12,8 +12,9 @@
           <w:lang w:val="fr-FR"/>
         </w:rPr>
       </w:pPr>
-      <w:bookmarkStart w:id="0" w:name="_Toc3099"/>
-      <w:bookmarkStart w:id="1" w:name="_Toc12895"/>
+      <w:bookmarkStart w:id="0" w:name="_Toc12895"/>
+      <w:bookmarkStart w:id="1" w:name="_Toc3099"/>
+      <w:bookmarkStart w:id="2" w:name="_Toc4966"/>
       <w:r>
         <w:rPr>
           <w:rFonts w:hint="default"/>
@@ -23,6 +24,9 @@
       </w:r>
       <w:bookmarkEnd w:id="0"/>
       <w:bookmarkEnd w:id="1"/>
+      <w:bookmarkEnd w:id="2"/>
+      <w:bookmarkStart w:id="13" w:name="_GoBack"/>
+      <w:bookmarkEnd w:id="13"/>
     </w:p>
     <w:p>
       <w:pPr>
@@ -104,59 +108,6 @@
             </w:rPr>
             <w:fldChar w:fldCharType="separate"/>
           </w:r>
-          <w:r>
-            <w:rPr>
-              <w:rFonts w:hint="default"/>
-              <w:lang w:val="fr-FR"/>
-            </w:rPr>
-            <w:fldChar w:fldCharType="begin"/>
-          </w:r>
-          <w:r>
-            <w:rPr>
-              <w:rFonts w:hint="default"/>
-              <w:lang w:val="fr-FR"/>
-            </w:rPr>
-            <w:instrText xml:space="preserve"> HYPERLINK \l _Toc3099 </w:instrText>
-          </w:r>
-          <w:r>
-            <w:rPr>
-              <w:rFonts w:hint="default"/>
-              <w:lang w:val="fr-FR"/>
-            </w:rPr>
-            <w:fldChar w:fldCharType="separate"/>
-          </w:r>
-          <w:r>
-            <w:rPr>
-              <w:rFonts w:hint="default"/>
-              <w:lang w:val="fr-FR"/>
-            </w:rPr>
-            <w:t>Procédure d’installation SAE302</w:t>
-          </w:r>
-          <w:r>
-            <w:tab/>
-          </w:r>
-          <w:r>
-            <w:fldChar w:fldCharType="begin"/>
-          </w:r>
-          <w:r>
-            <w:instrText xml:space="preserve"> PAGEREF _Toc3099 \h </w:instrText>
-          </w:r>
-          <w:r>
-            <w:fldChar w:fldCharType="separate"/>
-          </w:r>
-          <w:r>
-            <w:t>1</w:t>
-          </w:r>
-          <w:r>
-            <w:fldChar w:fldCharType="end"/>
-          </w:r>
-          <w:r>
-            <w:rPr>
-              <w:rFonts w:hint="default"/>
-              <w:lang w:val="fr-FR"/>
-            </w:rPr>
-            <w:fldChar w:fldCharType="end"/>
-          </w:r>
         </w:p>
         <w:p>
           <w:pPr>
@@ -177,7 +128,7 @@
               <w:rFonts w:hint="default"/>
               <w:lang w:val="fr-FR"/>
             </w:rPr>
-            <w:instrText xml:space="preserve"> HYPERLINK \l _Toc5390 </w:instrText>
+            <w:instrText xml:space="preserve"> HYPERLINK \l _Toc28226 </w:instrText>
           </w:r>
           <w:r>
             <w:rPr>
@@ -200,13 +151,13 @@
             <w:fldChar w:fldCharType="begin"/>
           </w:r>
           <w:r>
-            <w:instrText xml:space="preserve"> PAGEREF _Toc5390 \h </w:instrText>
+            <w:instrText xml:space="preserve"> PAGEREF _Toc28226 \h </w:instrText>
           </w:r>
           <w:r>
             <w:fldChar w:fldCharType="separate"/>
           </w:r>
           <w:r>
-            <w:t>1</w:t>
+            <w:t>2</w:t>
           </w:r>
           <w:r>
             <w:fldChar w:fldCharType="end"/>
@@ -238,7 +189,7 @@
               <w:rFonts w:hint="default"/>
               <w:lang w:val="fr-FR"/>
             </w:rPr>
-            <w:instrText xml:space="preserve"> HYPERLINK \l _Toc15793 </w:instrText>
+            <w:instrText xml:space="preserve"> HYPERLINK \l _Toc22220 </w:instrText>
           </w:r>
           <w:r>
             <w:rPr>
@@ -261,13 +212,13 @@
             <w:fldChar w:fldCharType="begin"/>
           </w:r>
           <w:r>
-            <w:instrText xml:space="preserve"> PAGEREF _Toc15793 \h </w:instrText>
+            <w:instrText xml:space="preserve"> PAGEREF _Toc22220 \h </w:instrText>
           </w:r>
           <w:r>
             <w:fldChar w:fldCharType="separate"/>
           </w:r>
           <w:r>
-            <w:t>2</w:t>
+            <w:t>3</w:t>
           </w:r>
           <w:r>
             <w:fldChar w:fldCharType="end"/>
@@ -299,7 +250,7 @@
               <w:rFonts w:hint="default"/>
               <w:lang w:val="fr-FR"/>
             </w:rPr>
-            <w:instrText xml:space="preserve"> HYPERLINK \l _Toc31679 </w:instrText>
+            <w:instrText xml:space="preserve"> HYPERLINK \l _Toc11391 </w:instrText>
           </w:r>
           <w:r>
             <w:rPr>
@@ -322,13 +273,13 @@
             <w:fldChar w:fldCharType="begin"/>
           </w:r>
           <w:r>
-            <w:instrText xml:space="preserve"> PAGEREF _Toc31679 \h </w:instrText>
+            <w:instrText xml:space="preserve"> PAGEREF _Toc11391 \h </w:instrText>
           </w:r>
           <w:r>
             <w:fldChar w:fldCharType="separate"/>
           </w:r>
           <w:r>
-            <w:t>2</w:t>
+            <w:t>3</w:t>
           </w:r>
           <w:r>
             <w:fldChar w:fldCharType="end"/>
@@ -360,7 +311,7 @@
               <w:rFonts w:hint="default"/>
               <w:lang w:val="fr-FR"/>
             </w:rPr>
-            <w:instrText xml:space="preserve"> HYPERLINK \l _Toc21090 </w:instrText>
+            <w:instrText xml:space="preserve"> HYPERLINK \l _Toc19806 </w:instrText>
           </w:r>
           <w:r>
             <w:rPr>
@@ -383,13 +334,13 @@
             <w:fldChar w:fldCharType="begin"/>
           </w:r>
           <w:r>
-            <w:instrText xml:space="preserve"> PAGEREF _Toc21090 \h </w:instrText>
+            <w:instrText xml:space="preserve"> PAGEREF _Toc19806 \h </w:instrText>
           </w:r>
           <w:r>
             <w:fldChar w:fldCharType="separate"/>
           </w:r>
           <w:r>
-            <w:t>3</w:t>
+            <w:t>4</w:t>
           </w:r>
           <w:r>
             <w:fldChar w:fldCharType="end"/>
@@ -421,7 +372,7 @@
               <w:rFonts w:hint="default"/>
               <w:lang w:val="fr-FR"/>
             </w:rPr>
-            <w:instrText xml:space="preserve"> HYPERLINK \l _Toc12803 </w:instrText>
+            <w:instrText xml:space="preserve"> HYPERLINK \l _Toc21775 </w:instrText>
           </w:r>
           <w:r>
             <w:rPr>
@@ -444,13 +395,13 @@
             <w:fldChar w:fldCharType="begin"/>
           </w:r>
           <w:r>
-            <w:instrText xml:space="preserve"> PAGEREF _Toc12803 \h </w:instrText>
+            <w:instrText xml:space="preserve"> PAGEREF _Toc21775 \h </w:instrText>
           </w:r>
           <w:r>
             <w:fldChar w:fldCharType="separate"/>
           </w:r>
           <w:r>
-            <w:t>4</w:t>
+            <w:t>5</w:t>
           </w:r>
           <w:r>
             <w:fldChar w:fldCharType="end"/>
@@ -482,7 +433,7 @@
               <w:rFonts w:hint="default"/>
               <w:lang w:val="fr-FR"/>
             </w:rPr>
-            <w:instrText xml:space="preserve"> HYPERLINK \l _Toc26290 </w:instrText>
+            <w:instrText xml:space="preserve"> HYPERLINK \l _Toc20100 </w:instrText>
           </w:r>
           <w:r>
             <w:rPr>
@@ -505,13 +456,13 @@
             <w:fldChar w:fldCharType="begin"/>
           </w:r>
           <w:r>
-            <w:instrText xml:space="preserve"> PAGEREF _Toc26290 \h </w:instrText>
+            <w:instrText xml:space="preserve"> PAGEREF _Toc20100 \h </w:instrText>
           </w:r>
           <w:r>
             <w:fldChar w:fldCharType="separate"/>
           </w:r>
           <w:r>
-            <w:t>5</w:t>
+            <w:t>6</w:t>
           </w:r>
           <w:r>
             <w:fldChar w:fldCharType="end"/>
@@ -543,7 +494,7 @@
               <w:rFonts w:hint="default"/>
               <w:lang w:val="fr-FR"/>
             </w:rPr>
-            <w:instrText xml:space="preserve"> HYPERLINK \l _Toc17065 </w:instrText>
+            <w:instrText xml:space="preserve"> HYPERLINK \l _Toc596 </w:instrText>
           </w:r>
           <w:r>
             <w:rPr>
@@ -566,13 +517,13 @@
             <w:fldChar w:fldCharType="begin"/>
           </w:r>
           <w:r>
-            <w:instrText xml:space="preserve"> PAGEREF _Toc17065 \h </w:instrText>
+            <w:instrText xml:space="preserve"> PAGEREF _Toc596 \h </w:instrText>
           </w:r>
           <w:r>
             <w:fldChar w:fldCharType="separate"/>
           </w:r>
           <w:r>
-            <w:t>6</w:t>
+            <w:t>7</w:t>
           </w:r>
           <w:r>
             <w:fldChar w:fldCharType="end"/>
@@ -604,7 +555,7 @@
               <w:rFonts w:hint="default"/>
               <w:lang w:val="fr-FR"/>
             </w:rPr>
-            <w:instrText xml:space="preserve"> HYPERLINK \l _Toc30589 </w:instrText>
+            <w:instrText xml:space="preserve"> HYPERLINK \l _Toc13723 </w:instrText>
           </w:r>
           <w:r>
             <w:rPr>
@@ -627,13 +578,13 @@
             <w:fldChar w:fldCharType="begin"/>
           </w:r>
           <w:r>
-            <w:instrText xml:space="preserve"> PAGEREF _Toc30589 \h </w:instrText>
+            <w:instrText xml:space="preserve"> PAGEREF _Toc13723 \h </w:instrText>
           </w:r>
           <w:r>
             <w:fldChar w:fldCharType="separate"/>
           </w:r>
           <w:r>
-            <w:t>7</w:t>
+            <w:t>8</w:t>
           </w:r>
           <w:r>
             <w:fldChar w:fldCharType="end"/>
@@ -665,7 +616,7 @@
               <w:rFonts w:hint="default"/>
               <w:lang w:val="fr-FR"/>
             </w:rPr>
-            <w:instrText xml:space="preserve"> HYPERLINK \l _Toc24327 </w:instrText>
+            <w:instrText xml:space="preserve"> HYPERLINK \l _Toc9595 </w:instrText>
           </w:r>
           <w:r>
             <w:rPr>
@@ -688,13 +639,13 @@
             <w:fldChar w:fldCharType="begin"/>
           </w:r>
           <w:r>
-            <w:instrText xml:space="preserve"> PAGEREF _Toc24327 \h </w:instrText>
+            <w:instrText xml:space="preserve"> PAGEREF _Toc9595 \h </w:instrText>
           </w:r>
           <w:r>
             <w:fldChar w:fldCharType="separate"/>
           </w:r>
           <w:r>
-            <w:t>8</w:t>
+            <w:t>9</w:t>
           </w:r>
           <w:r>
             <w:fldChar w:fldCharType="end"/>
@@ -742,6 +693,21 @@
     </w:p>
     <w:p>
       <w:pPr>
+        <w:rPr>
+          <w:rFonts w:hint="default"/>
+          <w:lang w:val="fr-FR"/>
+        </w:rPr>
+      </w:pPr>
+      <w:r>
+        <w:rPr>
+          <w:rFonts w:hint="default"/>
+          <w:lang w:val="fr-FR"/>
+        </w:rPr>
+        <w:br w:type="page"/>
+      </w:r>
+    </w:p>
+    <w:p>
+      <w:pPr>
         <w:pStyle w:val="2"/>
         <w:bidi w:val="0"/>
         <w:rPr>
@@ -749,7 +715,7 @@
           <w:lang w:val="fr-FR"/>
         </w:rPr>
       </w:pPr>
-      <w:bookmarkStart w:id="2" w:name="_Toc5390"/>
+      <w:bookmarkStart w:id="3" w:name="_Toc28226"/>
       <w:r>
         <w:rPr>
           <w:rFonts w:hint="default"/>
@@ -757,7 +723,7 @@
         </w:rPr>
         <w:t>Prérequis</w:t>
       </w:r>
-      <w:bookmarkEnd w:id="2"/>
+      <w:bookmarkEnd w:id="3"/>
     </w:p>
     <w:p>
       <w:pPr>
@@ -1170,7 +1136,7 @@
           <w:lang w:val="fr-FR"/>
         </w:rPr>
       </w:pPr>
-      <w:bookmarkStart w:id="3" w:name="_Toc15793"/>
+      <w:bookmarkStart w:id="4" w:name="_Toc22220"/>
       <w:r>
         <w:rPr>
           <w:rFonts w:hint="default"/>
@@ -1178,7 +1144,7 @@
         </w:rPr>
         <w:t>Récupération des fichiers source</w:t>
       </w:r>
-      <w:bookmarkEnd w:id="3"/>
+      <w:bookmarkEnd w:id="4"/>
     </w:p>
     <w:p>
       <w:pPr>
@@ -1257,7 +1223,7 @@
           <w:lang w:val="fr-FR"/>
         </w:rPr>
       </w:pPr>
-      <w:bookmarkStart w:id="4" w:name="_Toc31679"/>
+      <w:bookmarkStart w:id="5" w:name="_Toc11391"/>
       <w:r>
         <w:rPr>
           <w:rFonts w:hint="default"/>
@@ -1265,7 +1231,7 @@
         </w:rPr>
         <w:t>Via le navigateur de fichier</w:t>
       </w:r>
-      <w:bookmarkEnd w:id="4"/>
+      <w:bookmarkEnd w:id="5"/>
     </w:p>
     <w:p>
       <w:pPr>
@@ -1690,8 +1656,6 @@
         </w:rPr>
         <w:br w:type="page"/>
       </w:r>
-      <w:bookmarkStart w:id="12" w:name="_GoBack"/>
-      <w:bookmarkEnd w:id="12"/>
     </w:p>
     <w:p>
       <w:pPr>
@@ -1702,7 +1666,7 @@
           <w:lang w:val="fr-FR"/>
         </w:rPr>
       </w:pPr>
-      <w:bookmarkStart w:id="5" w:name="_Toc21090"/>
+      <w:bookmarkStart w:id="6" w:name="_Toc19806"/>
       <w:r>
         <w:rPr>
           <w:rFonts w:hint="default"/>
@@ -1710,7 +1674,7 @@
         </w:rPr>
         <w:t>Via interface graphique</w:t>
       </w:r>
-      <w:bookmarkEnd w:id="5"/>
+      <w:bookmarkEnd w:id="6"/>
     </w:p>
     <w:p>
       <w:pPr>
@@ -2014,8 +1978,8 @@
           <w:lang w:val="fr-FR"/>
         </w:rPr>
       </w:pPr>
-      <w:bookmarkStart w:id="6" w:name="_Toc12803"/>
-      <w:bookmarkStart w:id="7" w:name="_Différents éléments du projet"/>
+      <w:bookmarkStart w:id="7" w:name="_Toc21775"/>
+      <w:bookmarkStart w:id="8" w:name="_Différents éléments du projet"/>
       <w:r>
         <w:rPr>
           <w:rFonts w:hint="default"/>
@@ -2023,9 +1987,9 @@
         </w:rPr>
         <w:t>Différents éléments du projet</w:t>
       </w:r>
-      <w:bookmarkEnd w:id="6"/>
-    </w:p>
-    <w:bookmarkEnd w:id="7"/>
+      <w:bookmarkEnd w:id="7"/>
+    </w:p>
+    <w:bookmarkEnd w:id="8"/>
     <w:p>
       <w:pPr>
         <w:rPr>
@@ -2396,7 +2360,7 @@
           <w:lang w:val="fr-FR"/>
         </w:rPr>
       </w:pPr>
-      <w:bookmarkStart w:id="8" w:name="_Toc26290"/>
+      <w:bookmarkStart w:id="9" w:name="_Toc20100"/>
       <w:r>
         <w:rPr>
           <w:rFonts w:hint="default"/>
@@ -2404,7 +2368,7 @@
         </w:rPr>
         <w:t>Installation des dépendances Python</w:t>
       </w:r>
-      <w:bookmarkEnd w:id="8"/>
+      <w:bookmarkEnd w:id="9"/>
     </w:p>
     <w:p>
       <w:pPr>
@@ -2808,6 +2772,54 @@
           <w:lang w:val="fr-FR"/>
         </w:rPr>
       </w:pPr>
+    </w:p>
+    <w:p>
+      <w:pPr>
+        <w:rPr>
+          <w:rFonts w:hint="default"/>
+          <w:lang w:val="fr-FR"/>
+        </w:rPr>
+      </w:pPr>
+    </w:p>
+    <w:p>
+      <w:pPr>
+        <w:rPr>
+          <w:rFonts w:hint="default"/>
+          <w:lang w:val="fr-FR"/>
+        </w:rPr>
+      </w:pPr>
+    </w:p>
+    <w:p>
+      <w:pPr>
+        <w:rPr>
+          <w:rFonts w:hint="default"/>
+          <w:lang w:val="fr-FR"/>
+        </w:rPr>
+      </w:pPr>
+    </w:p>
+    <w:p>
+      <w:pPr>
+        <w:rPr>
+          <w:rFonts w:hint="default"/>
+          <w:lang w:val="fr-FR"/>
+        </w:rPr>
+      </w:pPr>
+    </w:p>
+    <w:p>
+      <w:pPr>
+        <w:rPr>
+          <w:rFonts w:hint="default"/>
+          <w:lang w:val="fr-FR"/>
+        </w:rPr>
+      </w:pPr>
+    </w:p>
+    <w:p>
+      <w:pPr>
+        <w:rPr>
+          <w:rFonts w:hint="default"/>
+          <w:lang w:val="fr-FR"/>
+        </w:rPr>
+      </w:pPr>
       <w:r>
         <w:rPr>
           <w:rFonts w:hint="default"/>
@@ -2865,7 +2877,7 @@
           <w:lang w:val="fr-FR"/>
         </w:rPr>
       </w:pPr>
-      <w:bookmarkStart w:id="9" w:name="_Toc17065"/>
+      <w:bookmarkStart w:id="10" w:name="_Toc596"/>
       <w:r>
         <w:rPr>
           <w:rFonts w:hint="default"/>
@@ -2873,7 +2885,7 @@
         </w:rPr>
         <w:t>Lancer un serveur</w:t>
       </w:r>
-      <w:bookmarkEnd w:id="9"/>
+      <w:bookmarkEnd w:id="10"/>
     </w:p>
     <w:p>
       <w:pPr>
@@ -3060,7 +3072,7 @@
           <w:lang w:val="fr-FR"/>
         </w:rPr>
       </w:pPr>
-      <w:bookmarkStart w:id="10" w:name="_Toc30589"/>
+      <w:bookmarkStart w:id="11" w:name="_Toc13723"/>
       <w:r>
         <w:rPr>
           <w:rFonts w:hint="default"/>
@@ -3068,7 +3080,7 @@
         </w:rPr>
         <w:t>Lancer un client</w:t>
       </w:r>
-      <w:bookmarkEnd w:id="10"/>
+      <w:bookmarkEnd w:id="11"/>
     </w:p>
     <w:p>
       <w:pPr>
@@ -3245,7 +3257,7 @@
           <w:lang w:val="fr-FR"/>
         </w:rPr>
       </w:pPr>
-      <w:bookmarkStart w:id="11" w:name="_Toc24327"/>
+      <w:bookmarkStart w:id="12" w:name="_Toc9595"/>
       <w:r>
         <w:rPr>
           <w:rFonts w:hint="default"/>
@@ -3253,7 +3265,7 @@
         </w:rPr>
         <w:t>Plusieurs clients et serveurs simultanément</w:t>
       </w:r>
-      <w:bookmarkEnd w:id="11"/>
+      <w:bookmarkEnd w:id="12"/>
     </w:p>
     <w:p>
       <w:pPr>
@@ -3709,7 +3721,7 @@
     <w:lsdException w:qFormat="1" w:unhideWhenUsed="0" w:uiPriority="0" w:semiHidden="0" w:name="Title"/>
     <w:lsdException w:unhideWhenUsed="0" w:uiPriority="0" w:semiHidden="0" w:name="Closing"/>
     <w:lsdException w:unhideWhenUsed="0" w:uiPriority="0" w:semiHidden="0" w:name="Signature"/>
-    <w:lsdException w:unhideWhenUsed="0" w:uiPriority="0" w:name="Default Paragraph Font"/>
+    <w:lsdException w:qFormat="1" w:unhideWhenUsed="0" w:uiPriority="0" w:name="Default Paragraph Font"/>
     <w:lsdException w:unhideWhenUsed="0" w:uiPriority="0" w:semiHidden="0" w:name="Body Text"/>
     <w:lsdException w:unhideWhenUsed="0" w:uiPriority="0" w:semiHidden="0" w:name="Body Text Indent"/>
     <w:lsdException w:unhideWhenUsed="0" w:uiPriority="0" w:semiHidden="0" w:name="List Continue"/>
@@ -3811,6 +3823,7 @@
   <w:style w:type="character" w:default="1" w:styleId="4">
     <w:name w:val="Default Paragraph Font"/>
     <w:semiHidden/>
+    <w:qFormat/>
     <w:uiPriority w:val="0"/>
   </w:style>
   <w:style w:type="table" w:default="1" w:styleId="11">

</xml_diff>